<commit_message>
failing test fixed (after successful ci setup)
</commit_message>
<xml_diff>
--- a/Documentation/Versioning Table.docx
+++ b/Documentation/Versioning Table.docx
@@ -139,6 +139,7 @@
             </w:pPr>
             <w:r>
               <w:rPr>
+                <w:color w:val="FF0000"/>
                 <w:lang w:val="en-US"/>
               </w:rPr>
               <w:t>Start</w:t>
@@ -158,6 +159,7 @@
             </w:pPr>
             <w:r>
               <w:rPr>
+                <w:color w:val="FF0000"/>
                 <w:lang w:val="en-US"/>
               </w:rPr>
               <w:t>Finish</w:t>
@@ -240,13 +242,31 @@
               <w:rPr>
                 <w:lang w:val="en-US"/>
               </w:rPr>
-              <w:t>1.0</w:t>
-            </w:r>
-            <w:r>
-              <w:rPr>
-                <w:lang w:val="en-US"/>
-              </w:rPr>
-              <w:t>.0</w:t>
+              <w:t>0</w:t>
+            </w:r>
+            <w:r>
+              <w:rPr>
+                <w:lang w:val="en-US"/>
+              </w:rPr>
+              <w:t>.</w:t>
+            </w:r>
+            <w:r>
+              <w:rPr>
+                <w:lang w:val="en-US"/>
+              </w:rPr>
+              <w:t>0</w:t>
+            </w:r>
+            <w:r>
+              <w:rPr>
+                <w:lang w:val="en-US"/>
+              </w:rPr>
+              <w:t>.</w:t>
+            </w:r>
+            <w:r>
+              <w:rPr>
+                <w:lang w:val="en-US"/>
+              </w:rPr>
+              <w:t>1</w:t>
             </w:r>
           </w:p>
         </w:tc>
@@ -298,16 +318,10 @@
             </w:r>
             <w:r>
               <w:rPr>
-                <w:lang w:val="en-US"/>
-              </w:rPr>
-              <w:t>7</w:t>
-            </w:r>
-            <w:r>
-              <w:rPr>
                 <w:noProof/>
                 <w:lang w:val="en-US"/>
               </w:rPr>
-              <w:t>-Feb-22</w:t>
+              <w:t>22-Feb-22</w:t>
             </w:r>
             <w:r>
               <w:rPr>
@@ -353,16 +367,10 @@
             </w:r>
             <w:r>
               <w:rPr>
-                <w:lang w:val="en-US"/>
-              </w:rPr>
-              <w:t>7</w:t>
-            </w:r>
-            <w:r>
-              <w:rPr>
                 <w:noProof/>
                 <w:lang w:val="en-US"/>
               </w:rPr>
-              <w:t>-Feb-22</w:t>
+              <w:t>22-Feb-22</w:t>
             </w:r>
             <w:r>
               <w:rPr>

</xml_diff>